<commit_message>
PPCT Lab.02 fix + Lab.03 done
</commit_message>
<xml_diff>
--- a/semestr.04/PPCT/Lab.02/Lab.02.docx
+++ b/semestr.04/PPCT/Lab.02/Lab.02.docx
@@ -292,7 +292,15 @@
           <w:sz w:val="28"/>
           <w:szCs w:val="28"/>
         </w:rPr>
-        <w:t>по лабораторной работе №1</w:t>
+        <w:t>по лабораторной работе №</w:t>
+      </w:r>
+      <w:r>
+        <w:rPr>
+          <w:rFonts w:ascii="Times New Roman" w:hAnsi="Times New Roman" w:cs="Times New Roman"/>
+          <w:sz w:val="28"/>
+          <w:szCs w:val="28"/>
+        </w:rPr>
+        <w:t>2</w:t>
       </w:r>
     </w:p>
     <w:p>
@@ -318,7 +326,15 @@
           <w:sz w:val="28"/>
           <w:szCs w:val="28"/>
         </w:rPr>
-        <w:t>Исследование способов построения диаграмм прецедентов</w:t>
+        <w:t xml:space="preserve">Исследование способов построения диаграмм </w:t>
+      </w:r>
+      <w:r>
+        <w:rPr>
+          <w:rFonts w:ascii="Times New Roman" w:hAnsi="Times New Roman" w:cs="Times New Roman"/>
+          <w:sz w:val="28"/>
+          <w:szCs w:val="28"/>
+        </w:rPr>
+        <w:t>классов</w:t>
       </w:r>
     </w:p>
     <w:p>
@@ -1002,11 +1018,23 @@
       </w:pPr>
       <w:r>
         <w:rPr>
-          <w:rFonts w:cs="Times New Roman"/>
-          <w:szCs w:val="28"/>
+          <w:color w:val="000000"/>
           <w:lang w:val="ru-RU"/>
         </w:rPr>
-        <w:t>Исследование правил построения диаграмм прецедентов на этапе анализа предметной области. Исследование отношений на диаграмме прецедентов</w:t>
+        <w:t xml:space="preserve">Исследование способов описания классов в языке </w:t>
+      </w:r>
+      <w:r>
+        <w:rPr>
+          <w:color w:val="000000"/>
+        </w:rPr>
+        <w:t>UML</w:t>
+      </w:r>
+      <w:r>
+        <w:rPr>
+          <w:color w:val="000000"/>
+          <w:lang w:val="ru-RU"/>
+        </w:rPr>
+        <w:t>, определения атрибутов и операций для класса. Изучение видов связей в диаграмме классов, правил описания и использования интерфейсов</w:t>
       </w:r>
       <w:r>
         <w:rPr>
@@ -1097,7 +1125,19 @@
           <w:szCs w:val="28"/>
           <w:lang w:eastAsia="ru-RU"/>
         </w:rPr>
-        <w:t xml:space="preserve">Система предназначена для автоматизации работы магазина, в котором необходимо предусмотреть работу нескольких подразделений. </w:t>
+        <w:t>Сист</w:t>
+      </w:r>
+      <w:bookmarkStart w:id="0" w:name="_GoBack"/>
+      <w:bookmarkEnd w:id="0"/>
+      <w:r>
+        <w:rPr>
+          <w:rFonts w:ascii="Times New Roman" w:eastAsia="Times New Roman" w:hAnsi="Times New Roman" w:cs="Times New Roman"/>
+          <w:color w:val="000000"/>
+          <w:sz w:val="28"/>
+          <w:szCs w:val="28"/>
+          <w:lang w:eastAsia="ru-RU"/>
+        </w:rPr>
+        <w:t xml:space="preserve">ема предназначена для автоматизации работы магазина, в котором необходимо предусмотреть работу нескольких подразделений. </w:t>
       </w:r>
     </w:p>
     <w:p>
@@ -1472,8 +1512,6 @@
         </w:rPr>
         <w:t xml:space="preserve"> и наследует накладную, расширяя её методами оплаты и возврата денег, выдачи и возврата товаров. При этом конструктор и методы оплаты и возврата денег доступны только из пакета и не доступны внешним классам.</w:t>
       </w:r>
-      <w:bookmarkStart w:id="0" w:name="_GoBack"/>
-      <w:bookmarkEnd w:id="0"/>
     </w:p>
     <w:p>
       <w:pPr>
@@ -1813,7 +1851,7 @@
           <w:rPr>
             <w:noProof/>
           </w:rPr>
-          <w:t>3</w:t>
+          <w:t>2</w:t>
         </w:r>
         <w:r>
           <w:fldChar w:fldCharType="end"/>

</xml_diff>